<commit_message>
Update technical specification v3
</commit_message>
<xml_diff>
--- a/Техническое задание.docx
+++ b/Техническое задание.docx
@@ -1,6 +1,6 @@
 
 <file path=word/document.xml><?xml version="1.0" encoding="utf-8"?>
-<w:document xmlns:wpc="http://schemas.microsoft.com/office/word/2010/wordprocessingCanvas" xmlns:cx="http://schemas.microsoft.com/office/drawing/2014/chartex" xmlns:cx1="http://schemas.microsoft.com/office/drawing/2015/9/8/chartex" xmlns:cx2="http://schemas.microsoft.com/office/drawing/2015/10/21/chartex" xmlns:cx3="http://schemas.microsoft.com/office/drawing/2016/5/9/chartex" xmlns:cx4="http://schemas.microsoft.com/office/drawing/2016/5/10/chartex" xmlns:cx5="http://schemas.microsoft.com/office/drawing/2016/5/11/chartex" xmlns:cx6="http://schemas.microsoft.com/office/drawing/2016/5/12/chartex" xmlns:cx7="http://schemas.microsoft.com/office/drawing/2016/5/13/chartex" xmlns:cx8="http://schemas.microsoft.com/office/drawing/2016/5/14/chartex" xmlns:mc="http://schemas.openxmlformats.org/markup-compatibility/2006" xmlns:aink="http://schemas.microsoft.com/office/drawing/2016/ink" xmlns:am3d="http://schemas.microsoft.com/office/drawing/2017/model3d" xmlns:o="urn:schemas-microsoft-com:office:office" xmlns:r="http://schemas.openxmlformats.org/officeDocument/2006/relationships" xmlns:m="http://schemas.openxmlformats.org/officeDocument/2006/math" xmlns:v="urn:schemas-microsoft-com:vml" xmlns:wp14="http://schemas.microsoft.com/office/word/2010/wordprocessingDrawing" xmlns:wp="http://schemas.openxmlformats.org/drawingml/2006/wordprocessingDrawing" xmlns:w10="urn:schemas-microsoft-com:office:word" xmlns:w="http://schemas.openxmlformats.org/wordprocessingml/2006/main" xmlns:w14="http://schemas.microsoft.com/office/word/2010/wordml" xmlns:w15="http://schemas.microsoft.com/office/word/2012/wordml" xmlns:w16cex="http://schemas.microsoft.com/office/word/2018/wordml/cex" xmlns:w16cid="http://schemas.microsoft.com/office/word/2016/wordml/cid" xmlns:w16="http://schemas.microsoft.com/office/word/2018/wordml" xmlns:w16sdtdh="http://schemas.microsoft.com/office/word/2020/wordml/sdtdatahash" xmlns:w16se="http://schemas.microsoft.com/office/word/2015/wordml/symex" xmlns:wpg="http://schemas.microsoft.com/office/word/2010/wordprocessingGroup" xmlns:wpi="http://schemas.microsoft.com/office/word/2010/wordprocessingInk" xmlns:wne="http://schemas.microsoft.com/office/word/2006/wordml" xmlns:wps="http://schemas.microsoft.com/office/word/2010/wordprocessingShape" mc:Ignorable="w14 w15 w16se w16cid w16 w16cex w16sdtdh wp14">
+<w:document xmlns:wpc="http://schemas.microsoft.com/office/word/2010/wordprocessingCanvas" xmlns:cx="http://schemas.microsoft.com/office/drawing/2014/chartex" xmlns:cx1="http://schemas.microsoft.com/office/drawing/2015/9/8/chartex" xmlns:cx2="http://schemas.microsoft.com/office/drawing/2015/10/21/chartex" xmlns:cx3="http://schemas.microsoft.com/office/drawing/2016/5/9/chartex" xmlns:cx4="http://schemas.microsoft.com/office/drawing/2016/5/10/chartex" xmlns:cx5="http://schemas.microsoft.com/office/drawing/2016/5/11/chartex" xmlns:cx6="http://schemas.microsoft.com/office/drawing/2016/5/12/chartex" xmlns:cx7="http://schemas.microsoft.com/office/drawing/2016/5/13/chartex" xmlns:cx8="http://schemas.microsoft.com/office/drawing/2016/5/14/chartex" xmlns:mc="http://schemas.openxmlformats.org/markup-compatibility/2006" xmlns:aink="http://schemas.microsoft.com/office/drawing/2016/ink" xmlns:am3d="http://schemas.microsoft.com/office/drawing/2017/model3d" xmlns:o="urn:schemas-microsoft-com:office:office" xmlns:r="http://schemas.openxmlformats.org/officeDocument/2006/relationships" xmlns:m="http://schemas.openxmlformats.org/officeDocument/2006/math" xmlns:v="urn:schemas-microsoft-com:vml" xmlns:wp14="http://schemas.microsoft.com/office/word/2010/wordprocessingDrawing" xmlns:wp="http://schemas.openxmlformats.org/drawingml/2006/wordprocessingDrawing" xmlns:w10="urn:schemas-microsoft-com:office:word" xmlns:w="http://schemas.openxmlformats.org/wordprocessingml/2006/main" xmlns:w14="http://schemas.microsoft.com/office/word/2010/wordml" xmlns:w15="http://schemas.microsoft.com/office/word/2012/wordml" xmlns:w16cex="http://schemas.microsoft.com/office/word/2018/wordml/cex" xmlns:w16cid="http://schemas.microsoft.com/office/word/2016/wordml/cid" xmlns:w16="http://schemas.microsoft.com/office/word/2018/wordml" xmlns:w16se="http://schemas.microsoft.com/office/word/2015/wordml/symex" xmlns:wpg="http://schemas.microsoft.com/office/word/2010/wordprocessingGroup" xmlns:wpi="http://schemas.microsoft.com/office/word/2010/wordprocessingInk" xmlns:wne="http://schemas.microsoft.com/office/word/2006/wordml" xmlns:wps="http://schemas.microsoft.com/office/word/2010/wordprocessingShape" mc:Ignorable="w14 w15 w16se w16cid w16 w16cex wp14">
   <w:body>
     <w:p>
       <w:pPr>
@@ -6550,8 +6550,30 @@
         <w:t>L</w:t>
       </w:r>
       <w:r>
+        <w:t>;</w:t>
+      </w:r>
+    </w:p>
+    <w:p>
+      <w:pPr>
+        <w:pStyle w:val="a4"/>
+      </w:pPr>
+      <w:r>
+        <w:rPr>
+          <w:lang w:val="en-US"/>
+        </w:rPr>
+        <w:t>uWSGI</w:t>
+      </w:r>
+      <w:r>
+        <w:t xml:space="preserve"> – </w:t>
+      </w:r>
+      <w:r>
+        <w:t>сервер для запуска веб-приложений на Python</w:t>
+      </w:r>
+      <w:r>
         <w:t>.</w:t>
       </w:r>
+      <w:bookmarkStart w:id="46" w:name="_GoBack"/>
+      <w:bookmarkEnd w:id="46"/>
     </w:p>
     <w:p>
       <w:pPr>
@@ -6567,7 +6589,201 @@
         <w:ind w:left="709" w:firstLine="357"/>
       </w:pPr>
       <w:r>
-        <w:t>Miro – платформа для совместной работы распределенных команд</w:t>
+        <w:t>Miro – платформа для совместной работы распределенных команд;</w:t>
+      </w:r>
+    </w:p>
+    <w:p>
+      <w:pPr>
+        <w:pStyle w:val="a4"/>
+        <w:ind w:left="709" w:firstLine="357"/>
+      </w:pPr>
+      <w:r>
+        <w:t>Swagger – это фреймворк для спецификации REST API;</w:t>
+      </w:r>
+    </w:p>
+    <w:p>
+      <w:pPr>
+        <w:pStyle w:val="a4"/>
+        <w:ind w:left="709" w:firstLine="357"/>
+      </w:pPr>
+      <w:r>
+        <w:t>Draw.io – Бесплатное кроссплатформенное программное обеспечение для рисования графиков с открытым исходным кодом. Его интерфейс можно использовать для создания диаграмм, таких как блок-схемы, каркасы, диаграммы UML;</w:t>
+      </w:r>
+    </w:p>
+    <w:p>
+      <w:pPr>
+        <w:pStyle w:val="a4"/>
+        <w:ind w:left="709" w:firstLine="357"/>
+      </w:pPr>
+      <w:r>
+        <w:t>Figma – онлайн-сервис для дизайнеров, веб-разработчиков и маркетологов. Он предназначен для создания прототипов сайтов или приложений, иллюстраций и векторной графики.</w:t>
+      </w:r>
+    </w:p>
+    <w:p>
+      <w:pPr>
+        <w:pStyle w:val="af5"/>
+      </w:pPr>
+      <w:r>
+        <w:t>Дополнительный инструментарий:</w:t>
+      </w:r>
+    </w:p>
+    <w:p>
+      <w:pPr>
+        <w:pStyle w:val="a4"/>
+        <w:ind w:left="709" w:firstLine="357"/>
+      </w:pPr>
+      <w:r>
+        <w:t>Git – распределённая система управления версиями;</w:t>
+      </w:r>
+    </w:p>
+    <w:p>
+      <w:pPr>
+        <w:pStyle w:val="a4"/>
+        <w:ind w:left="709" w:firstLine="357"/>
+      </w:pPr>
+      <w:r>
+        <w:t>GitHub – платформа разработки программного обеспечения с открытым исходным кодом, представляющая систему управления репозиториями кода для Git;</w:t>
+      </w:r>
+    </w:p>
+    <w:p>
+      <w:pPr>
+        <w:pStyle w:val="a4"/>
+        <w:ind w:left="709" w:firstLine="357"/>
+      </w:pPr>
+      <w:r>
+        <w:t>YouTrack – визуальный инструмент, обеспечивающий эффективность командной работы на любом проекте.</w:t>
+      </w:r>
+    </w:p>
+    <w:p>
+      <w:pPr>
+        <w:pStyle w:val="af5"/>
+      </w:pPr>
+      <w:r>
+        <w:t xml:space="preserve">В </w:t>
+      </w:r>
+      <w:r>
+        <w:t>качестве преимуществ выбранных технологий можно отметить следующее:</w:t>
+      </w:r>
+    </w:p>
+    <w:p>
+      <w:pPr>
+        <w:pStyle w:val="af5"/>
+      </w:pPr>
+      <w:r>
+        <w:t xml:space="preserve">Для </w:t>
+      </w:r>
+      <w:r>
+        <w:rPr>
+          <w:lang w:val="en-US"/>
+        </w:rPr>
+        <w:t>Python</w:t>
+      </w:r>
+      <w:r>
+        <w:t xml:space="preserve"> и </w:t>
+      </w:r>
+      <w:r>
+        <w:rPr>
+          <w:lang w:val="en-US"/>
+        </w:rPr>
+        <w:t>Django</w:t>
+      </w:r>
+      <w:r>
+        <w:t>:</w:t>
+      </w:r>
+    </w:p>
+    <w:p>
+      <w:pPr>
+        <w:pStyle w:val="a4"/>
+      </w:pPr>
+      <w:r>
+        <w:t xml:space="preserve">Готовые решения для реализации </w:t>
+      </w:r>
+      <w:r>
+        <w:rPr>
+          <w:lang w:val="en-US"/>
+        </w:rPr>
+        <w:t>RESTful</w:t>
+      </w:r>
+      <w:r>
+        <w:t xml:space="preserve"> архитектуры;</w:t>
+      </w:r>
+    </w:p>
+    <w:p>
+      <w:pPr>
+        <w:pStyle w:val="a4"/>
+      </w:pPr>
+      <w:r>
+        <w:t xml:space="preserve">Удобные инструменты для работы с </w:t>
+      </w:r>
+      <w:r>
+        <w:t>PostgreSQL</w:t>
+      </w:r>
+    </w:p>
+    <w:p>
+      <w:pPr>
+        <w:pStyle w:val="a4"/>
+      </w:pPr>
+      <w:r>
+        <w:lastRenderedPageBreak/>
+        <w:t>Готовые встроенные серверы (</w:t>
+      </w:r>
+      <w:r>
+        <w:t>Tomcat</w:t>
+      </w:r>
+      <w:r>
+        <w:t>)</w:t>
+      </w:r>
+      <w:r>
+        <w:t xml:space="preserve">, </w:t>
+      </w:r>
+      <w:r>
+        <w:t>обеспечивающие ускоренное</w:t>
+      </w:r>
+      <w:r>
+        <w:t xml:space="preserve"> </w:t>
+      </w:r>
+      <w:r>
+        <w:t>и более продуктивное развертывание приложений.</w:t>
+      </w:r>
+    </w:p>
+    <w:p>
+      <w:pPr>
+        <w:pStyle w:val="af5"/>
+        <w:rPr>
+          <w:lang w:val="en-US"/>
+        </w:rPr>
+      </w:pPr>
+      <w:r>
+        <w:t>Для</w:t>
+      </w:r>
+      <w:r>
+        <w:rPr>
+          <w:lang w:val="en-US"/>
+        </w:rPr>
+        <w:t xml:space="preserve"> </w:t>
+      </w:r>
+      <w:r>
+        <w:rPr>
+          <w:lang w:val="en-US"/>
+        </w:rPr>
+        <w:t>PostgreSQL</w:t>
+      </w:r>
+      <w:r>
+        <w:rPr>
+          <w:lang w:val="en-US"/>
+        </w:rPr>
+        <w:t>:</w:t>
+      </w:r>
+    </w:p>
+    <w:p>
+      <w:pPr>
+        <w:pStyle w:val="a4"/>
+        <w:rPr>
+          <w:lang w:val="en-US"/>
+        </w:rPr>
+      </w:pPr>
+      <w:r>
+        <w:t>Функциональность</w:t>
       </w:r>
       <w:r>
         <w:t>;</w:t>
@@ -6576,34 +6792,103 @@
     <w:p>
       <w:pPr>
         <w:pStyle w:val="a4"/>
-        <w:ind w:left="709" w:firstLine="357"/>
-      </w:pPr>
-      <w:r>
-        <w:t>Swagger – это фреймворк для спецификации REST API</w:t>
-      </w:r>
-      <w:r>
+        <w:rPr>
+          <w:lang w:val="en-US"/>
+        </w:rPr>
+      </w:pPr>
+      <w:r>
+        <w:t>Высокая надежность и производительность</w:t>
+      </w:r>
+      <w:r>
+        <w:rPr>
+          <w:lang w:val="en-US"/>
+        </w:rPr>
         <w:t>;</w:t>
       </w:r>
     </w:p>
     <w:p>
       <w:pPr>
         <w:pStyle w:val="a4"/>
-        <w:ind w:left="709" w:firstLine="357"/>
-      </w:pPr>
-      <w:r>
-        <w:t>Draw.io – Бесплатное кроссплатформенное программное обеспечение для рисования графиков с открытым исходным кодом. Его интерфейс можно использовать для создания диаграмм, таких как блок-схемы, каркасы, диаграммы UML</w:t>
-      </w:r>
-      <w:r>
+        <w:rPr>
+          <w:lang w:val="en-US"/>
+        </w:rPr>
+      </w:pPr>
+      <w:r>
+        <w:t>Бесплатное</w:t>
+      </w:r>
+      <w:r>
+        <w:rPr>
+          <w:lang w:val="en-US"/>
+        </w:rPr>
+        <w:t xml:space="preserve"> и</w:t>
+      </w:r>
+      <w:r>
+        <w:t xml:space="preserve"> открытое</w:t>
+      </w:r>
+      <w:r>
+        <w:rPr>
+          <w:lang w:val="en-US"/>
+        </w:rPr>
+        <w:t xml:space="preserve"> ПО</w:t>
+      </w:r>
+      <w:r>
+        <w:t>.</w:t>
+      </w:r>
+    </w:p>
+    <w:p>
+      <w:pPr>
+        <w:pStyle w:val="af5"/>
+        <w:rPr>
+          <w:lang w:val="en-US"/>
+        </w:rPr>
+      </w:pPr>
+      <w:r>
+        <w:t xml:space="preserve">Для </w:t>
+      </w:r>
+      <w:r>
+        <w:rPr>
+          <w:lang w:val="en-US"/>
+        </w:rPr>
+        <w:t>Flutter:</w:t>
+      </w:r>
+    </w:p>
+    <w:p>
+      <w:pPr>
+        <w:pStyle w:val="a4"/>
+        <w:rPr>
+          <w:lang w:val="en-US"/>
+        </w:rPr>
+      </w:pPr>
+      <w:r>
+        <w:rPr>
+          <w:lang w:val="en-US"/>
+        </w:rPr>
+        <w:t>Мультиплатформенность;</w:t>
+      </w:r>
+    </w:p>
+    <w:p>
+      <w:pPr>
+        <w:pStyle w:val="a4"/>
+        <w:rPr>
+          <w:lang w:val="en-US"/>
+        </w:rPr>
+      </w:pPr>
+      <w:r>
+        <w:t>Понятная и полная документация</w:t>
+      </w:r>
+      <w:r>
+        <w:rPr>
+          <w:lang w:val="en-US"/>
+        </w:rPr>
         <w:t>;</w:t>
       </w:r>
     </w:p>
     <w:p>
       <w:pPr>
         <w:pStyle w:val="a4"/>
-        <w:ind w:left="709" w:firstLine="357"/>
-      </w:pPr>
-      <w:r>
-        <w:t>Figma – онлайн-сервис для дизайнеров, веб-разработчиков и маркетологов. Он предназначен для создания прототипов сайтов или приложений, иллюстраций и векторной графики</w:t>
+      </w:pPr>
+      <w:r>
+        <w:t>Возможность быстро проектировать мобильные приложения</w:t>
       </w:r>
       <w:r>
         <w:t>.</w:t>
@@ -6614,294 +6899,7 @@
         <w:pStyle w:val="af5"/>
       </w:pPr>
       <w:r>
-        <w:t>Дополнительный инструментарий:</w:t>
-      </w:r>
-    </w:p>
-    <w:p>
-      <w:pPr>
-        <w:pStyle w:val="a4"/>
-        <w:ind w:left="709" w:firstLine="357"/>
-      </w:pPr>
-      <w:r>
-        <w:t>Git – распределённая система управления версиями</w:t>
-      </w:r>
-      <w:r>
-        <w:t>;</w:t>
-      </w:r>
-    </w:p>
-    <w:p>
-      <w:pPr>
-        <w:pStyle w:val="a4"/>
-        <w:ind w:left="709" w:firstLine="357"/>
-      </w:pPr>
-      <w:r>
-        <w:t>GitHub – платформа разработки программного обеспечения с открытым исходным кодом, представляющая систему управления репозиториями кода для Git</w:t>
-      </w:r>
-      <w:r>
-        <w:t>;</w:t>
-      </w:r>
-    </w:p>
-    <w:p>
-      <w:pPr>
-        <w:pStyle w:val="a4"/>
-        <w:ind w:left="709" w:firstLine="357"/>
-      </w:pPr>
-      <w:r>
-        <w:t>YouTrack – визуальный инструмент, обеспечивающий эффективность командной работы на любом проекте.</w:t>
-      </w:r>
-    </w:p>
-    <w:p>
-      <w:pPr>
-        <w:pStyle w:val="af5"/>
-      </w:pPr>
-      <w:r>
-        <w:t xml:space="preserve">В </w:t>
-      </w:r>
-      <w:r>
-        <w:t>качестве преимуществ выбранных технологий можно отметить следующее:</w:t>
-      </w:r>
-    </w:p>
-    <w:p>
-      <w:pPr>
-        <w:pStyle w:val="af5"/>
-      </w:pPr>
-      <w:r>
-        <w:t xml:space="preserve">Для </w:t>
-      </w:r>
-      <w:r>
-        <w:rPr>
-          <w:lang w:val="en-US"/>
-        </w:rPr>
-        <w:t>Python</w:t>
-      </w:r>
-      <w:r>
-        <w:t xml:space="preserve"> и </w:t>
-      </w:r>
-      <w:r>
-        <w:rPr>
-          <w:lang w:val="en-US"/>
-        </w:rPr>
-        <w:t>Django</w:t>
-      </w:r>
-      <w:r>
-        <w:t>:</w:t>
-      </w:r>
-    </w:p>
-    <w:p>
-      <w:pPr>
-        <w:pStyle w:val="a4"/>
-      </w:pPr>
-      <w:r>
-        <w:t xml:space="preserve">Готовые решения для реализации </w:t>
-      </w:r>
-      <w:r>
-        <w:rPr>
-          <w:lang w:val="en-US"/>
-        </w:rPr>
-        <w:t>RESTful</w:t>
-      </w:r>
-      <w:r>
-        <w:t xml:space="preserve"> архитектуры;</w:t>
-      </w:r>
-    </w:p>
-    <w:p>
-      <w:pPr>
-        <w:pStyle w:val="a4"/>
-      </w:pPr>
-      <w:r>
-        <w:t xml:space="preserve">Удобные инструменты для работы с </w:t>
-      </w:r>
-      <w:r>
-        <w:t>PostgreSQL</w:t>
-      </w:r>
-    </w:p>
-    <w:p>
-      <w:pPr>
-        <w:pStyle w:val="a4"/>
-      </w:pPr>
-      <w:r>
-        <w:t>Готовые встроенные серверы (</w:t>
-      </w:r>
-      <w:r>
-        <w:t>Tomcat</w:t>
-      </w:r>
-      <w:r>
-        <w:t>)</w:t>
-      </w:r>
-      <w:r>
-        <w:t xml:space="preserve">, </w:t>
-      </w:r>
-      <w:r>
-        <w:t>обеспечивающие ускоренное</w:t>
-      </w:r>
-      <w:r>
-        <w:t xml:space="preserve"> </w:t>
-      </w:r>
-      <w:r>
-        <w:t>и более продуктивное развертывание приложений.</w:t>
-      </w:r>
-    </w:p>
-    <w:p>
-      <w:pPr>
-        <w:pStyle w:val="af5"/>
-        <w:rPr>
-          <w:lang w:val="en-US"/>
-        </w:rPr>
-      </w:pPr>
-      <w:r>
-        <w:lastRenderedPageBreak/>
-        <w:t>Для</w:t>
-      </w:r>
-      <w:r>
-        <w:rPr>
-          <w:lang w:val="en-US"/>
-        </w:rPr>
-        <w:t xml:space="preserve"> </w:t>
-      </w:r>
-      <w:r>
-        <w:rPr>
-          <w:lang w:val="en-US"/>
-        </w:rPr>
-        <w:t>PostgreSQL</w:t>
-      </w:r>
-      <w:r>
-        <w:rPr>
-          <w:lang w:val="en-US"/>
-        </w:rPr>
-        <w:t>:</w:t>
-      </w:r>
-    </w:p>
-    <w:p>
-      <w:pPr>
-        <w:pStyle w:val="a4"/>
-        <w:rPr>
-          <w:lang w:val="en-US"/>
-        </w:rPr>
-      </w:pPr>
-      <w:r>
-        <w:t>Функциональность</w:t>
-      </w:r>
-      <w:r>
-        <w:t>;</w:t>
-      </w:r>
-    </w:p>
-    <w:p>
-      <w:pPr>
-        <w:pStyle w:val="a4"/>
-        <w:rPr>
-          <w:lang w:val="en-US"/>
-        </w:rPr>
-      </w:pPr>
-      <w:r>
-        <w:t>Высокая надежность и производительность</w:t>
-      </w:r>
-      <w:r>
-        <w:rPr>
-          <w:lang w:val="en-US"/>
-        </w:rPr>
-        <w:t>;</w:t>
-      </w:r>
-    </w:p>
-    <w:p>
-      <w:pPr>
-        <w:pStyle w:val="a4"/>
-        <w:rPr>
-          <w:lang w:val="en-US"/>
-        </w:rPr>
-      </w:pPr>
-      <w:r>
-        <w:t>Бесплатное</w:t>
-      </w:r>
-      <w:r>
-        <w:rPr>
-          <w:lang w:val="en-US"/>
-        </w:rPr>
-        <w:t xml:space="preserve"> и</w:t>
-      </w:r>
-      <w:r>
-        <w:t xml:space="preserve"> открытое</w:t>
-      </w:r>
-      <w:r>
-        <w:rPr>
-          <w:lang w:val="en-US"/>
-        </w:rPr>
-        <w:t xml:space="preserve"> ПО</w:t>
-      </w:r>
-      <w:r>
-        <w:t>.</w:t>
-      </w:r>
-    </w:p>
-    <w:p>
-      <w:pPr>
-        <w:pStyle w:val="af5"/>
-        <w:rPr>
-          <w:lang w:val="en-US"/>
-        </w:rPr>
-      </w:pPr>
-      <w:r>
-        <w:t xml:space="preserve">Для </w:t>
-      </w:r>
-      <w:r>
-        <w:rPr>
-          <w:lang w:val="en-US"/>
-        </w:rPr>
-        <w:t>Flutter:</w:t>
-      </w:r>
-    </w:p>
-    <w:p>
-      <w:pPr>
-        <w:pStyle w:val="a4"/>
-        <w:rPr>
-          <w:lang w:val="en-US"/>
-        </w:rPr>
-      </w:pPr>
-      <w:r>
-        <w:rPr>
-          <w:lang w:val="en-US"/>
-        </w:rPr>
-        <w:t>Мультиплатформенность;</w:t>
-      </w:r>
-    </w:p>
-    <w:p>
-      <w:pPr>
-        <w:pStyle w:val="a4"/>
-        <w:rPr>
-          <w:lang w:val="en-US"/>
-        </w:rPr>
-      </w:pPr>
-      <w:r>
-        <w:t>Понятная и полная документация</w:t>
-      </w:r>
-      <w:r>
-        <w:rPr>
-          <w:lang w:val="en-US"/>
-        </w:rPr>
-        <w:t>;</w:t>
-      </w:r>
-    </w:p>
-    <w:p>
-      <w:pPr>
-        <w:pStyle w:val="a4"/>
-      </w:pPr>
-      <w:r>
-        <w:t>Возможность быстро проектировать мобильные приложения</w:t>
-      </w:r>
-      <w:r>
-        <w:t>.</w:t>
-      </w:r>
-    </w:p>
-    <w:p>
-      <w:pPr>
-        <w:pStyle w:val="af5"/>
-      </w:pPr>
-      <w:r>
-        <w:t xml:space="preserve">Смотреть Приложение </w:t>
-      </w:r>
-      <w:r>
-        <w:t>В</w:t>
-      </w:r>
-      <w:r>
-        <w:t>.</w:t>
+        <w:t>Смотреть Приложение В.</w:t>
       </w:r>
     </w:p>
     <w:p>
@@ -6913,23 +6911,23 @@
       <w:pPr>
         <w:pStyle w:val="a2"/>
       </w:pPr>
-      <w:bookmarkStart w:id="46" w:name="_Toc161244483"/>
-      <w:bookmarkStart w:id="47" w:name="_Toc161245225"/>
-      <w:bookmarkStart w:id="48" w:name="_Toc161265245"/>
+      <w:bookmarkStart w:id="47" w:name="_Toc161244483"/>
+      <w:bookmarkStart w:id="48" w:name="_Toc161245225"/>
+      <w:bookmarkStart w:id="49" w:name="_Toc161265245"/>
       <w:r>
         <w:t>Общие технические требования к приложению</w:t>
       </w:r>
-      <w:bookmarkEnd w:id="46"/>
       <w:bookmarkEnd w:id="47"/>
       <w:bookmarkEnd w:id="48"/>
+      <w:bookmarkEnd w:id="49"/>
     </w:p>
     <w:p>
       <w:pPr>
         <w:pStyle w:val="a3"/>
       </w:pPr>
-      <w:bookmarkStart w:id="49" w:name="_Toc161244484"/>
-      <w:bookmarkStart w:id="50" w:name="_Toc161245226"/>
-      <w:bookmarkStart w:id="51" w:name="_Toc161265246"/>
+      <w:bookmarkStart w:id="50" w:name="_Toc161244484"/>
+      <w:bookmarkStart w:id="51" w:name="_Toc161245226"/>
+      <w:bookmarkStart w:id="52" w:name="_Toc161265246"/>
       <w:r>
         <w:t>Общие т</w:t>
       </w:r>
@@ -6939,9 +6937,9 @@
       <w:r>
         <w:t xml:space="preserve"> к оформлению и верстке страниц</w:t>
       </w:r>
-      <w:bookmarkEnd w:id="49"/>
       <w:bookmarkEnd w:id="50"/>
       <w:bookmarkEnd w:id="51"/>
+      <w:bookmarkEnd w:id="52"/>
     </w:p>
     <w:p>
       <w:pPr>
@@ -7039,15 +7037,15 @@
       <w:pPr>
         <w:pStyle w:val="a3"/>
       </w:pPr>
-      <w:bookmarkStart w:id="52" w:name="_Toc161244485"/>
-      <w:bookmarkStart w:id="53" w:name="_Toc161245227"/>
-      <w:bookmarkStart w:id="54" w:name="_Toc161265247"/>
+      <w:bookmarkStart w:id="53" w:name="_Toc161244485"/>
+      <w:bookmarkStart w:id="54" w:name="_Toc161245227"/>
+      <w:bookmarkStart w:id="55" w:name="_Toc161265247"/>
       <w:r>
         <w:t>Требования к защите информации</w:t>
       </w:r>
-      <w:bookmarkEnd w:id="52"/>
       <w:bookmarkEnd w:id="53"/>
       <w:bookmarkEnd w:id="54"/>
+      <w:bookmarkEnd w:id="55"/>
     </w:p>
     <w:p>
       <w:pPr>
@@ -7086,7 +7084,11 @@
         <w:t>,</w:t>
       </w:r>
       <w:r>
-        <w:t xml:space="preserve"> с помощью которого он может получить доступ ко всем функциям приложения, через заданное количество времени токен не будет действителен</w:t>
+        <w:t xml:space="preserve"> с помощью которого он может получить доступ ко всем функциям приложения, через заданное количество времени </w:t>
+      </w:r>
+      <w:r>
+        <w:lastRenderedPageBreak/>
+        <w:t>токен не будет действителен</w:t>
       </w:r>
       <w:r>
         <w:t xml:space="preserve"> </w:t>
@@ -7107,16 +7109,15 @@
       <w:pPr>
         <w:pStyle w:val="a1"/>
       </w:pPr>
-      <w:bookmarkStart w:id="55" w:name="_Toc161244486"/>
-      <w:bookmarkStart w:id="56" w:name="_Toc161245228"/>
-      <w:bookmarkStart w:id="57" w:name="_Toc161265248"/>
-      <w:r>
-        <w:lastRenderedPageBreak/>
+      <w:bookmarkStart w:id="56" w:name="_Toc161244486"/>
+      <w:bookmarkStart w:id="57" w:name="_Toc161245228"/>
+      <w:bookmarkStart w:id="58" w:name="_Toc161265248"/>
+      <w:r>
         <w:t>Состав и содержание работ по созданию приложения</w:t>
       </w:r>
-      <w:bookmarkEnd w:id="55"/>
       <w:bookmarkEnd w:id="56"/>
       <w:bookmarkEnd w:id="57"/>
+      <w:bookmarkEnd w:id="58"/>
     </w:p>
     <w:p>
       <w:pPr>
@@ -7175,15 +7176,15 @@
       <w:pPr>
         <w:pStyle w:val="a1"/>
       </w:pPr>
-      <w:bookmarkStart w:id="58" w:name="_Toc161244487"/>
-      <w:bookmarkStart w:id="59" w:name="_Toc161245229"/>
-      <w:bookmarkStart w:id="60" w:name="_Toc161265249"/>
+      <w:bookmarkStart w:id="59" w:name="_Toc161244487"/>
+      <w:bookmarkStart w:id="60" w:name="_Toc161245229"/>
+      <w:bookmarkStart w:id="61" w:name="_Toc161265249"/>
       <w:r>
         <w:t>Порядок оформления и предъявления заказчику результатов работы</w:t>
       </w:r>
-      <w:bookmarkEnd w:id="58"/>
       <w:bookmarkEnd w:id="59"/>
       <w:bookmarkEnd w:id="60"/>
+      <w:bookmarkEnd w:id="61"/>
     </w:p>
     <w:p>
       <w:pPr>
@@ -7274,6 +7275,7 @@
         <w:pStyle w:val="a4"/>
       </w:pPr>
       <w:r>
+        <w:lastRenderedPageBreak/>
         <w:t>2 аттестация (конец апреля 2024) –</w:t>
       </w:r>
       <w:r>
@@ -7297,7 +7299,6 @@
         <w:pStyle w:val="a4"/>
       </w:pPr>
       <w:r>
-        <w:lastRenderedPageBreak/>
         <w:t>3 аттестация (конец мая 2024) –</w:t>
       </w:r>
       <w:r>
@@ -7319,29 +7320,29 @@
       <w:pPr>
         <w:pStyle w:val="a1"/>
       </w:pPr>
-      <w:bookmarkStart w:id="61" w:name="_Toc161244488"/>
-      <w:bookmarkStart w:id="62" w:name="_Toc161245230"/>
-      <w:bookmarkStart w:id="63" w:name="_Toc161265250"/>
+      <w:bookmarkStart w:id="62" w:name="_Toc161244488"/>
+      <w:bookmarkStart w:id="63" w:name="_Toc161245230"/>
+      <w:bookmarkStart w:id="64" w:name="_Toc161265250"/>
       <w:r>
         <w:t>Описание приложения</w:t>
       </w:r>
-      <w:bookmarkEnd w:id="61"/>
       <w:bookmarkEnd w:id="62"/>
       <w:bookmarkEnd w:id="63"/>
+      <w:bookmarkEnd w:id="64"/>
     </w:p>
     <w:p>
       <w:pPr>
         <w:pStyle w:val="a2"/>
       </w:pPr>
-      <w:bookmarkStart w:id="64" w:name="_Toc161244489"/>
-      <w:bookmarkStart w:id="65" w:name="_Toc161245231"/>
-      <w:bookmarkStart w:id="66" w:name="_Toc161265251"/>
+      <w:bookmarkStart w:id="65" w:name="_Toc161244489"/>
+      <w:bookmarkStart w:id="66" w:name="_Toc161245231"/>
+      <w:bookmarkStart w:id="67" w:name="_Toc161265251"/>
       <w:r>
         <w:t>Группы пользователей</w:t>
       </w:r>
-      <w:bookmarkEnd w:id="64"/>
       <w:bookmarkEnd w:id="65"/>
       <w:bookmarkEnd w:id="66"/>
+      <w:bookmarkEnd w:id="67"/>
     </w:p>
     <w:p>
       <w:pPr>
@@ -7381,15 +7382,15 @@
       <w:pPr>
         <w:pStyle w:val="a2"/>
       </w:pPr>
-      <w:bookmarkStart w:id="67" w:name="_Toc161244490"/>
-      <w:bookmarkStart w:id="68" w:name="_Toc161245232"/>
-      <w:bookmarkStart w:id="69" w:name="_Toc161265252"/>
+      <w:bookmarkStart w:id="68" w:name="_Toc161244490"/>
+      <w:bookmarkStart w:id="69" w:name="_Toc161245232"/>
+      <w:bookmarkStart w:id="70" w:name="_Toc161265252"/>
       <w:r>
         <w:t>Навигация по приложению</w:t>
       </w:r>
-      <w:bookmarkEnd w:id="67"/>
       <w:bookmarkEnd w:id="68"/>
       <w:bookmarkEnd w:id="69"/>
+      <w:bookmarkEnd w:id="70"/>
     </w:p>
     <w:p>
       <w:pPr>
@@ -7500,29 +7501,29 @@
       <w:pPr>
         <w:pStyle w:val="a2"/>
       </w:pPr>
-      <w:bookmarkStart w:id="70" w:name="_Toc161244491"/>
-      <w:bookmarkStart w:id="71" w:name="_Toc161245233"/>
-      <w:bookmarkStart w:id="72" w:name="_Toc161265253"/>
+      <w:bookmarkStart w:id="71" w:name="_Toc161244491"/>
+      <w:bookmarkStart w:id="72" w:name="_Toc161245233"/>
+      <w:bookmarkStart w:id="73" w:name="_Toc161265253"/>
       <w:r>
         <w:t>Описание экранов приложения</w:t>
       </w:r>
-      <w:bookmarkEnd w:id="70"/>
       <w:bookmarkEnd w:id="71"/>
       <w:bookmarkEnd w:id="72"/>
+      <w:bookmarkEnd w:id="73"/>
     </w:p>
     <w:p>
       <w:pPr>
         <w:pStyle w:val="a3"/>
       </w:pPr>
-      <w:bookmarkStart w:id="73" w:name="_Toc161244492"/>
-      <w:bookmarkStart w:id="74" w:name="_Toc161245234"/>
-      <w:bookmarkStart w:id="75" w:name="_Toc161265254"/>
+      <w:bookmarkStart w:id="74" w:name="_Toc161244492"/>
+      <w:bookmarkStart w:id="75" w:name="_Toc161245234"/>
+      <w:bookmarkStart w:id="76" w:name="_Toc161265254"/>
       <w:r>
         <w:t>Загрузочный экран</w:t>
       </w:r>
-      <w:bookmarkEnd w:id="73"/>
       <w:bookmarkEnd w:id="74"/>
       <w:bookmarkEnd w:id="75"/>
+      <w:bookmarkEnd w:id="76"/>
     </w:p>
     <w:p>
       <w:pPr>
@@ -7642,15 +7643,15 @@
       <w:pPr>
         <w:pStyle w:val="a3"/>
       </w:pPr>
-      <w:bookmarkStart w:id="76" w:name="_Toc161244493"/>
-      <w:bookmarkStart w:id="77" w:name="_Toc161245235"/>
-      <w:bookmarkStart w:id="78" w:name="_Toc161265255"/>
+      <w:bookmarkStart w:id="77" w:name="_Toc161244493"/>
+      <w:bookmarkStart w:id="78" w:name="_Toc161245235"/>
+      <w:bookmarkStart w:id="79" w:name="_Toc161265255"/>
       <w:r>
         <w:t>Приветственные экраны</w:t>
       </w:r>
-      <w:bookmarkEnd w:id="76"/>
       <w:bookmarkEnd w:id="77"/>
       <w:bookmarkEnd w:id="78"/>
+      <w:bookmarkEnd w:id="79"/>
     </w:p>
     <w:p>
       <w:pPr>
@@ -7780,15 +7781,15 @@
       <w:pPr>
         <w:pStyle w:val="a3"/>
       </w:pPr>
-      <w:bookmarkStart w:id="79" w:name="_Toc161244494"/>
-      <w:bookmarkStart w:id="80" w:name="_Toc161245236"/>
-      <w:bookmarkStart w:id="81" w:name="_Toc161265256"/>
+      <w:bookmarkStart w:id="80" w:name="_Toc161244494"/>
+      <w:bookmarkStart w:id="81" w:name="_Toc161245236"/>
+      <w:bookmarkStart w:id="82" w:name="_Toc161265256"/>
       <w:r>
         <w:t>Экраны личной информации</w:t>
       </w:r>
-      <w:bookmarkEnd w:id="79"/>
       <w:bookmarkEnd w:id="80"/>
       <w:bookmarkEnd w:id="81"/>
+      <w:bookmarkEnd w:id="82"/>
     </w:p>
     <w:p>
       <w:pPr>
@@ -8163,15 +8164,15 @@
       <w:pPr>
         <w:pStyle w:val="a3"/>
       </w:pPr>
-      <w:bookmarkStart w:id="82" w:name="_Toc161244495"/>
-      <w:bookmarkStart w:id="83" w:name="_Toc161245237"/>
-      <w:bookmarkStart w:id="84" w:name="_Toc161265257"/>
+      <w:bookmarkStart w:id="83" w:name="_Toc161244495"/>
+      <w:bookmarkStart w:id="84" w:name="_Toc161245237"/>
+      <w:bookmarkStart w:id="85" w:name="_Toc161265257"/>
       <w:r>
         <w:t>Главная страница</w:t>
       </w:r>
-      <w:bookmarkEnd w:id="82"/>
       <w:bookmarkEnd w:id="83"/>
       <w:bookmarkEnd w:id="84"/>
+      <w:bookmarkEnd w:id="85"/>
     </w:p>
     <w:p>
       <w:pPr>
@@ -8407,31 +8408,31 @@
       <w:pPr>
         <w:pStyle w:val="a3"/>
       </w:pPr>
-      <w:bookmarkStart w:id="85" w:name="_Toc161244496"/>
-      <w:bookmarkStart w:id="86" w:name="_Toc161245238"/>
-      <w:bookmarkStart w:id="87" w:name="_Toc161265258"/>
+      <w:bookmarkStart w:id="86" w:name="_Toc161244496"/>
+      <w:bookmarkStart w:id="87" w:name="_Toc161245238"/>
+      <w:bookmarkStart w:id="88" w:name="_Toc161265258"/>
       <w:r>
         <w:t>Страница списка курсов</w:t>
       </w:r>
-      <w:bookmarkEnd w:id="85"/>
       <w:bookmarkEnd w:id="86"/>
       <w:bookmarkEnd w:id="87"/>
-    </w:p>
-    <w:p>
-      <w:pPr>
-        <w:pStyle w:val="af5"/>
-      </w:pPr>
-    </w:p>
-    <w:p>
-      <w:pPr>
-        <w:pStyle w:val="af5"/>
-      </w:pPr>
-      <w:bookmarkStart w:id="88" w:name="_Hlk160217374"/>
+      <w:bookmarkEnd w:id="88"/>
+    </w:p>
+    <w:p>
+      <w:pPr>
+        <w:pStyle w:val="af5"/>
+      </w:pPr>
+    </w:p>
+    <w:p>
+      <w:pPr>
+        <w:pStyle w:val="af5"/>
+      </w:pPr>
+      <w:bookmarkStart w:id="89" w:name="_Hlk160217374"/>
       <w:r>
         <w:t>Страница доступна всем пользователям.</w:t>
       </w:r>
     </w:p>
-    <w:bookmarkEnd w:id="88"/>
+    <w:bookmarkEnd w:id="89"/>
     <w:p>
       <w:pPr>
         <w:pStyle w:val="af5"/>
@@ -8566,15 +8567,15 @@
       <w:pPr>
         <w:pStyle w:val="a3"/>
       </w:pPr>
-      <w:bookmarkStart w:id="89" w:name="_Toc161244497"/>
-      <w:bookmarkStart w:id="90" w:name="_Toc161245239"/>
-      <w:bookmarkStart w:id="91" w:name="_Toc161265259"/>
+      <w:bookmarkStart w:id="90" w:name="_Toc161244497"/>
+      <w:bookmarkStart w:id="91" w:name="_Toc161245239"/>
+      <w:bookmarkStart w:id="92" w:name="_Toc161265259"/>
       <w:r>
         <w:t>Страница курса</w:t>
       </w:r>
-      <w:bookmarkEnd w:id="89"/>
       <w:bookmarkEnd w:id="90"/>
       <w:bookmarkEnd w:id="91"/>
+      <w:bookmarkEnd w:id="92"/>
     </w:p>
     <w:p>
       <w:pPr>
@@ -8703,15 +8704,15 @@
       <w:pPr>
         <w:pStyle w:val="a3"/>
       </w:pPr>
-      <w:bookmarkStart w:id="92" w:name="_Toc161244498"/>
-      <w:bookmarkStart w:id="93" w:name="_Toc161245240"/>
-      <w:bookmarkStart w:id="94" w:name="_Toc161265260"/>
+      <w:bookmarkStart w:id="93" w:name="_Toc161244498"/>
+      <w:bookmarkStart w:id="94" w:name="_Toc161245240"/>
+      <w:bookmarkStart w:id="95" w:name="_Toc161265260"/>
       <w:r>
         <w:t>Страница тренировки</w:t>
       </w:r>
-      <w:bookmarkEnd w:id="92"/>
       <w:bookmarkEnd w:id="93"/>
       <w:bookmarkEnd w:id="94"/>
+      <w:bookmarkEnd w:id="95"/>
     </w:p>
     <w:p>
       <w:pPr>
@@ -8813,15 +8814,15 @@
       <w:pPr>
         <w:pStyle w:val="a3"/>
       </w:pPr>
-      <w:bookmarkStart w:id="95" w:name="_Toc161244499"/>
-      <w:bookmarkStart w:id="96" w:name="_Toc161245241"/>
-      <w:bookmarkStart w:id="97" w:name="_Toc161265261"/>
+      <w:bookmarkStart w:id="96" w:name="_Toc161244499"/>
+      <w:bookmarkStart w:id="97" w:name="_Toc161245241"/>
+      <w:bookmarkStart w:id="98" w:name="_Toc161265261"/>
       <w:r>
         <w:t>Страницы упражнения</w:t>
       </w:r>
-      <w:bookmarkEnd w:id="95"/>
       <w:bookmarkEnd w:id="96"/>
       <w:bookmarkEnd w:id="97"/>
+      <w:bookmarkEnd w:id="98"/>
     </w:p>
     <w:p>
       <w:pPr>
@@ -9008,18 +9009,18 @@
       <w:pPr>
         <w:pStyle w:val="a3"/>
       </w:pPr>
-      <w:bookmarkStart w:id="98" w:name="_Toc161244500"/>
-      <w:bookmarkStart w:id="99" w:name="_Toc161245242"/>
-      <w:bookmarkStart w:id="100" w:name="_Toc161265262"/>
+      <w:bookmarkStart w:id="99" w:name="_Toc161244500"/>
+      <w:bookmarkStart w:id="100" w:name="_Toc161245242"/>
+      <w:bookmarkStart w:id="101" w:name="_Toc161265262"/>
       <w:r>
         <w:t xml:space="preserve">Страница </w:t>
       </w:r>
       <w:r>
         <w:t>пройденной тренировки</w:t>
       </w:r>
-      <w:bookmarkEnd w:id="98"/>
       <w:bookmarkEnd w:id="99"/>
       <w:bookmarkEnd w:id="100"/>
+      <w:bookmarkEnd w:id="101"/>
     </w:p>
     <w:p>
       <w:pPr>
@@ -9136,15 +9137,15 @@
       <w:pPr>
         <w:pStyle w:val="a3"/>
       </w:pPr>
-      <w:bookmarkStart w:id="101" w:name="_Toc161244501"/>
-      <w:bookmarkStart w:id="102" w:name="_Toc161245243"/>
-      <w:bookmarkStart w:id="103" w:name="_Toc161265263"/>
+      <w:bookmarkStart w:id="102" w:name="_Toc161244501"/>
+      <w:bookmarkStart w:id="103" w:name="_Toc161245243"/>
+      <w:bookmarkStart w:id="104" w:name="_Toc161265263"/>
       <w:r>
         <w:t>Прогресс</w:t>
       </w:r>
-      <w:bookmarkEnd w:id="101"/>
       <w:bookmarkEnd w:id="102"/>
       <w:bookmarkEnd w:id="103"/>
+      <w:bookmarkEnd w:id="104"/>
     </w:p>
     <w:p>
       <w:pPr>
@@ -9290,15 +9291,15 @@
       <w:pPr>
         <w:pStyle w:val="a3"/>
       </w:pPr>
-      <w:bookmarkStart w:id="104" w:name="_Toc161244502"/>
-      <w:bookmarkStart w:id="105" w:name="_Toc161245244"/>
-      <w:bookmarkStart w:id="106" w:name="_Toc161265264"/>
+      <w:bookmarkStart w:id="105" w:name="_Toc161244502"/>
+      <w:bookmarkStart w:id="106" w:name="_Toc161245244"/>
+      <w:bookmarkStart w:id="107" w:name="_Toc161265264"/>
       <w:r>
         <w:t>Комьюнити</w:t>
       </w:r>
-      <w:bookmarkEnd w:id="104"/>
       <w:bookmarkEnd w:id="105"/>
       <w:bookmarkEnd w:id="106"/>
+      <w:bookmarkEnd w:id="107"/>
     </w:p>
     <w:p>
       <w:pPr>
@@ -9421,15 +9422,15 @@
       <w:pPr>
         <w:pStyle w:val="a3"/>
       </w:pPr>
-      <w:bookmarkStart w:id="107" w:name="_Toc161244503"/>
-      <w:bookmarkStart w:id="108" w:name="_Toc161245245"/>
-      <w:bookmarkStart w:id="109" w:name="_Toc161265265"/>
+      <w:bookmarkStart w:id="108" w:name="_Toc161244503"/>
+      <w:bookmarkStart w:id="109" w:name="_Toc161245245"/>
+      <w:bookmarkStart w:id="110" w:name="_Toc161265265"/>
       <w:r>
         <w:t>Фильтрация</w:t>
       </w:r>
-      <w:bookmarkEnd w:id="107"/>
       <w:bookmarkEnd w:id="108"/>
       <w:bookmarkEnd w:id="109"/>
+      <w:bookmarkEnd w:id="110"/>
     </w:p>
     <w:p>
       <w:pPr>
@@ -9542,15 +9543,15 @@
       <w:pPr>
         <w:pStyle w:val="a3"/>
       </w:pPr>
-      <w:bookmarkStart w:id="110" w:name="_Toc161244504"/>
-      <w:bookmarkStart w:id="111" w:name="_Toc161245246"/>
-      <w:bookmarkStart w:id="112" w:name="_Toc161265266"/>
+      <w:bookmarkStart w:id="111" w:name="_Toc161244504"/>
+      <w:bookmarkStart w:id="112" w:name="_Toc161245246"/>
+      <w:bookmarkStart w:id="113" w:name="_Toc161265266"/>
       <w:r>
         <w:t>Страница пользовательского курса</w:t>
       </w:r>
-      <w:bookmarkEnd w:id="110"/>
       <w:bookmarkEnd w:id="111"/>
       <w:bookmarkEnd w:id="112"/>
+      <w:bookmarkEnd w:id="113"/>
     </w:p>
     <w:p>
       <w:pPr>
@@ -9732,15 +9733,15 @@
       <w:pPr>
         <w:pStyle w:val="a3"/>
       </w:pPr>
-      <w:bookmarkStart w:id="113" w:name="_Toc161244505"/>
-      <w:bookmarkStart w:id="114" w:name="_Toc161245247"/>
-      <w:bookmarkStart w:id="115" w:name="_Toc161265267"/>
+      <w:bookmarkStart w:id="114" w:name="_Toc161244505"/>
+      <w:bookmarkStart w:id="115" w:name="_Toc161245247"/>
+      <w:bookmarkStart w:id="116" w:name="_Toc161265267"/>
       <w:r>
         <w:t>Страница комментариев</w:t>
       </w:r>
-      <w:bookmarkEnd w:id="113"/>
       <w:bookmarkEnd w:id="114"/>
       <w:bookmarkEnd w:id="115"/>
+      <w:bookmarkEnd w:id="116"/>
     </w:p>
     <w:p>
       <w:pPr>
@@ -9904,15 +9905,15 @@
       <w:pPr>
         <w:pStyle w:val="a3"/>
       </w:pPr>
-      <w:bookmarkStart w:id="116" w:name="_Toc161244506"/>
-      <w:bookmarkStart w:id="117" w:name="_Toc161245248"/>
-      <w:bookmarkStart w:id="118" w:name="_Toc161265268"/>
+      <w:bookmarkStart w:id="117" w:name="_Toc161244506"/>
+      <w:bookmarkStart w:id="118" w:name="_Toc161245248"/>
+      <w:bookmarkStart w:id="119" w:name="_Toc161265268"/>
       <w:r>
         <w:t>Страница создания комментария</w:t>
       </w:r>
-      <w:bookmarkEnd w:id="116"/>
       <w:bookmarkEnd w:id="117"/>
       <w:bookmarkEnd w:id="118"/>
+      <w:bookmarkEnd w:id="119"/>
     </w:p>
     <w:p>
       <w:pPr>
@@ -10051,15 +10052,15 @@
       <w:pPr>
         <w:pStyle w:val="a3"/>
       </w:pPr>
-      <w:bookmarkStart w:id="119" w:name="_Toc161244507"/>
-      <w:bookmarkStart w:id="120" w:name="_Toc161245249"/>
-      <w:bookmarkStart w:id="121" w:name="_Toc161265269"/>
+      <w:bookmarkStart w:id="120" w:name="_Toc161244507"/>
+      <w:bookmarkStart w:id="121" w:name="_Toc161245249"/>
+      <w:bookmarkStart w:id="122" w:name="_Toc161265269"/>
       <w:r>
         <w:t>Страница создания жалобы</w:t>
       </w:r>
-      <w:bookmarkEnd w:id="119"/>
       <w:bookmarkEnd w:id="120"/>
       <w:bookmarkEnd w:id="121"/>
+      <w:bookmarkEnd w:id="122"/>
     </w:p>
     <w:p>
       <w:pPr>
@@ -10180,15 +10181,15 @@
       <w:pPr>
         <w:pStyle w:val="a3"/>
       </w:pPr>
-      <w:bookmarkStart w:id="122" w:name="_Toc161244508"/>
-      <w:bookmarkStart w:id="123" w:name="_Toc161245250"/>
-      <w:bookmarkStart w:id="124" w:name="_Toc161265270"/>
+      <w:bookmarkStart w:id="123" w:name="_Toc161244508"/>
+      <w:bookmarkStart w:id="124" w:name="_Toc161245250"/>
+      <w:bookmarkStart w:id="125" w:name="_Toc161265270"/>
       <w:r>
         <w:t>Страница оценивая курса</w:t>
       </w:r>
-      <w:bookmarkEnd w:id="122"/>
       <w:bookmarkEnd w:id="123"/>
       <w:bookmarkEnd w:id="124"/>
+      <w:bookmarkEnd w:id="125"/>
     </w:p>
     <w:p>
       <w:pPr>
@@ -10309,15 +10310,15 @@
       <w:pPr>
         <w:pStyle w:val="a3"/>
       </w:pPr>
-      <w:bookmarkStart w:id="125" w:name="_Toc161244509"/>
-      <w:bookmarkStart w:id="126" w:name="_Toc161245251"/>
-      <w:bookmarkStart w:id="127" w:name="_Toc161265271"/>
+      <w:bookmarkStart w:id="126" w:name="_Toc161244509"/>
+      <w:bookmarkStart w:id="127" w:name="_Toc161245251"/>
+      <w:bookmarkStart w:id="128" w:name="_Toc161265271"/>
       <w:r>
         <w:t>Профиль</w:t>
       </w:r>
-      <w:bookmarkEnd w:id="125"/>
       <w:bookmarkEnd w:id="126"/>
       <w:bookmarkEnd w:id="127"/>
+      <w:bookmarkEnd w:id="128"/>
     </w:p>
     <w:p>
       <w:pPr>
@@ -10722,15 +10723,15 @@
       <w:pPr>
         <w:pStyle w:val="a3"/>
       </w:pPr>
-      <w:bookmarkStart w:id="128" w:name="_Toc161244510"/>
-      <w:bookmarkStart w:id="129" w:name="_Toc161245252"/>
-      <w:bookmarkStart w:id="130" w:name="_Toc161265272"/>
+      <w:bookmarkStart w:id="129" w:name="_Toc161244510"/>
+      <w:bookmarkStart w:id="130" w:name="_Toc161245252"/>
+      <w:bookmarkStart w:id="131" w:name="_Toc161265272"/>
       <w:r>
         <w:t>Страница настроек</w:t>
       </w:r>
-      <w:bookmarkEnd w:id="128"/>
       <w:bookmarkEnd w:id="129"/>
       <w:bookmarkEnd w:id="130"/>
+      <w:bookmarkEnd w:id="131"/>
     </w:p>
     <w:p>
       <w:pPr>
@@ -10953,15 +10954,15 @@
       <w:pPr>
         <w:pStyle w:val="a3"/>
       </w:pPr>
-      <w:bookmarkStart w:id="131" w:name="_Toc161244511"/>
-      <w:bookmarkStart w:id="132" w:name="_Toc161245253"/>
-      <w:bookmarkStart w:id="133" w:name="_Toc161265273"/>
+      <w:bookmarkStart w:id="132" w:name="_Toc161244511"/>
+      <w:bookmarkStart w:id="133" w:name="_Toc161245253"/>
+      <w:bookmarkStart w:id="134" w:name="_Toc161265273"/>
       <w:r>
         <w:t>Вход/регистрация</w:t>
       </w:r>
-      <w:bookmarkEnd w:id="131"/>
       <w:bookmarkEnd w:id="132"/>
       <w:bookmarkEnd w:id="133"/>
+      <w:bookmarkEnd w:id="134"/>
     </w:p>
     <w:p>
       <w:pPr>
@@ -11245,15 +11246,15 @@
       <w:pPr>
         <w:pStyle w:val="a3"/>
       </w:pPr>
-      <w:bookmarkStart w:id="134" w:name="_Toc161244512"/>
-      <w:bookmarkStart w:id="135" w:name="_Toc161245254"/>
-      <w:bookmarkStart w:id="136" w:name="_Toc161265274"/>
+      <w:bookmarkStart w:id="135" w:name="_Toc161244512"/>
+      <w:bookmarkStart w:id="136" w:name="_Toc161245254"/>
+      <w:bookmarkStart w:id="137" w:name="_Toc161265274"/>
       <w:r>
         <w:t>Страница восстановления пароля</w:t>
       </w:r>
-      <w:bookmarkEnd w:id="134"/>
       <w:bookmarkEnd w:id="135"/>
       <w:bookmarkEnd w:id="136"/>
+      <w:bookmarkEnd w:id="137"/>
     </w:p>
     <w:p>
       <w:pPr>
@@ -11459,18 +11460,18 @@
       <w:pPr>
         <w:pStyle w:val="a3"/>
       </w:pPr>
-      <w:bookmarkStart w:id="137" w:name="_Toc161244513"/>
-      <w:bookmarkStart w:id="138" w:name="_Toc161245255"/>
-      <w:bookmarkStart w:id="139" w:name="_Toc161265275"/>
+      <w:bookmarkStart w:id="138" w:name="_Toc161244513"/>
+      <w:bookmarkStart w:id="139" w:name="_Toc161245255"/>
+      <w:bookmarkStart w:id="140" w:name="_Toc161265275"/>
       <w:r>
         <w:t xml:space="preserve">Создание </w:t>
       </w:r>
       <w:r>
         <w:t>курса</w:t>
       </w:r>
-      <w:bookmarkEnd w:id="137"/>
       <w:bookmarkEnd w:id="138"/>
       <w:bookmarkEnd w:id="139"/>
+      <w:bookmarkEnd w:id="140"/>
     </w:p>
     <w:p>
       <w:pPr>
@@ -12107,12 +12108,12 @@
       <w:pPr>
         <w:pStyle w:val="a1"/>
       </w:pPr>
-      <w:bookmarkStart w:id="140" w:name="_Toc161265276"/>
+      <w:bookmarkStart w:id="141" w:name="_Toc161265276"/>
       <w:r>
         <w:lastRenderedPageBreak/>
         <w:t>Анализ конкурентов</w:t>
       </w:r>
-      <w:bookmarkEnd w:id="140"/>
+      <w:bookmarkEnd w:id="141"/>
     </w:p>
     <w:p>
       <w:pPr>
@@ -12232,21 +12233,15 @@
         <w:pStyle w:val="a4"/>
       </w:pPr>
       <w:r>
-        <w:t>Умные тренировки</w:t>
-      </w:r>
-      <w:r>
-        <w:t>;</w:t>
-      </w:r>
-    </w:p>
-    <w:p>
-      <w:pPr>
-        <w:pStyle w:val="a4"/>
-      </w:pPr>
-      <w:r>
-        <w:t>Полезная аналитика</w:t>
-      </w:r>
-      <w:r>
-        <w:t>;</w:t>
+        <w:t>Умные тренировки;</w:t>
+      </w:r>
+    </w:p>
+    <w:p>
+      <w:pPr>
+        <w:pStyle w:val="a4"/>
+      </w:pPr>
+      <w:r>
+        <w:t>Полезная аналитика;</w:t>
       </w:r>
     </w:p>
     <w:p>
@@ -12284,43 +12279,31 @@
         <w:pStyle w:val="a4"/>
       </w:pPr>
       <w:r>
-        <w:t>Аудио забеги</w:t>
-      </w:r>
-      <w:r>
-        <w:t>;</w:t>
-      </w:r>
-    </w:p>
-    <w:p>
-      <w:pPr>
-        <w:pStyle w:val="a4"/>
-      </w:pPr>
-      <w:r>
-        <w:t>Возможность поделиться своими достижениями</w:t>
-      </w:r>
-      <w:r>
-        <w:t>;</w:t>
-      </w:r>
-    </w:p>
-    <w:p>
-      <w:pPr>
-        <w:pStyle w:val="a4"/>
-      </w:pPr>
-      <w:r>
-        <w:t>Тренеры мирового класса</w:t>
-      </w:r>
-      <w:r>
-        <w:t>;</w:t>
-      </w:r>
-    </w:p>
-    <w:p>
-      <w:pPr>
-        <w:pStyle w:val="a4"/>
-      </w:pPr>
-      <w:r>
-        <w:t>Испытания для пользователей</w:t>
-      </w:r>
-      <w:r>
-        <w:t>.</w:t>
+        <w:t>Аудио забеги;</w:t>
+      </w:r>
+    </w:p>
+    <w:p>
+      <w:pPr>
+        <w:pStyle w:val="a4"/>
+      </w:pPr>
+      <w:r>
+        <w:t>Возможность поделиться своими достижениями;</w:t>
+      </w:r>
+    </w:p>
+    <w:p>
+      <w:pPr>
+        <w:pStyle w:val="a4"/>
+      </w:pPr>
+      <w:r>
+        <w:t>Тренеры мирового класса;</w:t>
+      </w:r>
+    </w:p>
+    <w:p>
+      <w:pPr>
+        <w:pStyle w:val="a4"/>
+      </w:pPr>
+      <w:r>
+        <w:t>Испытания для пользователей.</w:t>
       </w:r>
     </w:p>
     <w:p>
@@ -12493,18 +12476,18 @@
       <w:pPr>
         <w:pStyle w:val="a1"/>
       </w:pPr>
-      <w:bookmarkStart w:id="141" w:name="_Toc161244515"/>
-      <w:bookmarkStart w:id="142" w:name="_Toc161245257"/>
-      <w:bookmarkStart w:id="143" w:name="_Toc161265277"/>
+      <w:bookmarkStart w:id="142" w:name="_Toc161244515"/>
+      <w:bookmarkStart w:id="143" w:name="_Toc161245257"/>
+      <w:bookmarkStart w:id="144" w:name="_Toc161265277"/>
       <w:r>
         <w:t xml:space="preserve">Требования к составу и содержанию работ по подготовке </w:t>
       </w:r>
       <w:r>
         <w:t>объекта автоматизации к вводу автоматизированной системы в действие</w:t>
       </w:r>
-      <w:bookmarkEnd w:id="141"/>
       <w:bookmarkEnd w:id="142"/>
       <w:bookmarkEnd w:id="143"/>
+      <w:bookmarkEnd w:id="144"/>
     </w:p>
     <w:p>
       <w:pPr>
@@ -12531,15 +12514,15 @@
       <w:pPr>
         <w:pStyle w:val="a1"/>
       </w:pPr>
-      <w:bookmarkStart w:id="144" w:name="_Toc161244516"/>
-      <w:bookmarkStart w:id="145" w:name="_Toc161245258"/>
-      <w:bookmarkStart w:id="146" w:name="_Toc161265278"/>
+      <w:bookmarkStart w:id="145" w:name="_Toc161244516"/>
+      <w:bookmarkStart w:id="146" w:name="_Toc161245258"/>
+      <w:bookmarkStart w:id="147" w:name="_Toc161265278"/>
       <w:r>
         <w:t>Требования к документированию</w:t>
       </w:r>
-      <w:bookmarkEnd w:id="144"/>
       <w:bookmarkEnd w:id="145"/>
       <w:bookmarkEnd w:id="146"/>
+      <w:bookmarkEnd w:id="147"/>
     </w:p>
     <w:p>
       <w:pPr>
@@ -12571,15 +12554,15 @@
       <w:pPr>
         <w:pStyle w:val="a1"/>
       </w:pPr>
-      <w:bookmarkStart w:id="147" w:name="_Toc161244517"/>
-      <w:bookmarkStart w:id="148" w:name="_Toc161245259"/>
-      <w:bookmarkStart w:id="149" w:name="_Toc161265279"/>
+      <w:bookmarkStart w:id="148" w:name="_Toc161244517"/>
+      <w:bookmarkStart w:id="149" w:name="_Toc161245259"/>
+      <w:bookmarkStart w:id="150" w:name="_Toc161265279"/>
       <w:r>
         <w:t>Источники разработки</w:t>
       </w:r>
-      <w:bookmarkEnd w:id="147"/>
       <w:bookmarkEnd w:id="148"/>
       <w:bookmarkEnd w:id="149"/>
+      <w:bookmarkEnd w:id="150"/>
     </w:p>
     <w:p>
       <w:pPr>
@@ -12593,11 +12576,11 @@
       <w:r>
         <w:t xml:space="preserve">ГОСТ </w:t>
       </w:r>
-      <w:bookmarkStart w:id="150" w:name="_Hlk160699161"/>
+      <w:bookmarkStart w:id="151" w:name="_Hlk160699161"/>
       <w:r>
         <w:t>34.602 – 2020</w:t>
       </w:r>
-      <w:bookmarkEnd w:id="150"/>
+      <w:bookmarkEnd w:id="151"/>
       <w:r>
         <w:t xml:space="preserve">. Информационные технологии. </w:t>
       </w:r>
@@ -12649,7 +12632,7 @@
       <w:pPr>
         <w:pStyle w:val="af8"/>
       </w:pPr>
-      <w:bookmarkStart w:id="151" w:name="_Toc161265280"/>
+      <w:bookmarkStart w:id="152" w:name="_Toc161265280"/>
       <w:r>
         <w:lastRenderedPageBreak/>
         <w:t>Приложение</w:t>
@@ -12657,7 +12640,7 @@
       <w:r>
         <w:t xml:space="preserve"> А</w:t>
       </w:r>
-      <w:bookmarkEnd w:id="151"/>
+      <w:bookmarkEnd w:id="152"/>
     </w:p>
     <w:p>
       <w:pPr>
@@ -12750,15 +12733,12 @@
       <w:pPr>
         <w:pStyle w:val="af8"/>
       </w:pPr>
-      <w:bookmarkStart w:id="152" w:name="_Toc161265281"/>
+      <w:bookmarkStart w:id="153" w:name="_Toc161265281"/>
       <w:r>
         <w:lastRenderedPageBreak/>
-        <w:t xml:space="preserve">Приложение </w:t>
-      </w:r>
-      <w:r>
-        <w:t>Б</w:t>
-      </w:r>
-      <w:bookmarkEnd w:id="152"/>
+        <w:t>Приложение Б</w:t>
+      </w:r>
+      <w:bookmarkEnd w:id="153"/>
     </w:p>
     <w:p>
       <w:pPr>
@@ -12850,15 +12830,12 @@
       <w:pPr>
         <w:pStyle w:val="af8"/>
       </w:pPr>
-      <w:bookmarkStart w:id="153" w:name="_Toc161265282"/>
+      <w:bookmarkStart w:id="154" w:name="_Toc161265282"/>
       <w:r>
         <w:lastRenderedPageBreak/>
-        <w:t xml:space="preserve">Приложение </w:t>
-      </w:r>
-      <w:r>
-        <w:t>В</w:t>
-      </w:r>
-      <w:bookmarkEnd w:id="153"/>
+        <w:t>Приложение В</w:t>
+      </w:r>
+      <w:bookmarkEnd w:id="154"/>
     </w:p>
     <w:p>
       <w:pPr>
@@ -12953,15 +12930,12 @@
       <w:pPr>
         <w:pStyle w:val="af8"/>
       </w:pPr>
-      <w:bookmarkStart w:id="154" w:name="_Toc161265283"/>
+      <w:bookmarkStart w:id="155" w:name="_Toc161265283"/>
       <w:r>
         <w:lastRenderedPageBreak/>
-        <w:t xml:space="preserve">Приложение </w:t>
-      </w:r>
-      <w:r>
-        <w:t>Г</w:t>
-      </w:r>
-      <w:bookmarkEnd w:id="154"/>
+        <w:t>Приложение Г</w:t>
+      </w:r>
+      <w:bookmarkEnd w:id="155"/>
     </w:p>
     <w:p>
       <w:pPr>
@@ -13060,15 +13034,12 @@
       <w:pPr>
         <w:pStyle w:val="af8"/>
       </w:pPr>
-      <w:bookmarkStart w:id="155" w:name="_Toc161265284"/>
+      <w:bookmarkStart w:id="156" w:name="_Toc161265284"/>
       <w:r>
         <w:lastRenderedPageBreak/>
-        <w:t xml:space="preserve">Приложение </w:t>
-      </w:r>
-      <w:r>
-        <w:t>Д</w:t>
-      </w:r>
-      <w:bookmarkEnd w:id="155"/>
+        <w:t>Приложение Д</w:t>
+      </w:r>
+      <w:bookmarkEnd w:id="156"/>
     </w:p>
     <w:p>
       <w:pPr>
@@ -13171,15 +13142,12 @@
       <w:pPr>
         <w:pStyle w:val="af8"/>
       </w:pPr>
-      <w:bookmarkStart w:id="156" w:name="_Toc161265285"/>
+      <w:bookmarkStart w:id="157" w:name="_Toc161265285"/>
       <w:r>
         <w:lastRenderedPageBreak/>
-        <w:t xml:space="preserve">Приложение </w:t>
-      </w:r>
-      <w:r>
-        <w:t>Е</w:t>
-      </w:r>
-      <w:bookmarkEnd w:id="156"/>
+        <w:t>Приложение Е</w:t>
+      </w:r>
+      <w:bookmarkEnd w:id="157"/>
     </w:p>
     <w:p>
       <w:pPr>
@@ -13284,7 +13252,7 @@
 </file>
 
 <file path=word/endnotes.xml><?xml version="1.0" encoding="utf-8"?>
-<w:endnotes xmlns:wpc="http://schemas.microsoft.com/office/word/2010/wordprocessingCanvas" xmlns:cx="http://schemas.microsoft.com/office/drawing/2014/chartex" xmlns:cx1="http://schemas.microsoft.com/office/drawing/2015/9/8/chartex" xmlns:cx2="http://schemas.microsoft.com/office/drawing/2015/10/21/chartex" xmlns:cx3="http://schemas.microsoft.com/office/drawing/2016/5/9/chartex" xmlns:cx4="http://schemas.microsoft.com/office/drawing/2016/5/10/chartex" xmlns:cx5="http://schemas.microsoft.com/office/drawing/2016/5/11/chartex" xmlns:cx6="http://schemas.microsoft.com/office/drawing/2016/5/12/chartex" xmlns:cx7="http://schemas.microsoft.com/office/drawing/2016/5/13/chartex" xmlns:cx8="http://schemas.microsoft.com/office/drawing/2016/5/14/chartex" xmlns:mc="http://schemas.openxmlformats.org/markup-compatibility/2006" xmlns:aink="http://schemas.microsoft.com/office/drawing/2016/ink" xmlns:am3d="http://schemas.microsoft.com/office/drawing/2017/model3d" xmlns:o="urn:schemas-microsoft-com:office:office" xmlns:r="http://schemas.openxmlformats.org/officeDocument/2006/relationships" xmlns:m="http://schemas.openxmlformats.org/officeDocument/2006/math" xmlns:v="urn:schemas-microsoft-com:vml" xmlns:wp14="http://schemas.microsoft.com/office/word/2010/wordprocessingDrawing" xmlns:wp="http://schemas.openxmlformats.org/drawingml/2006/wordprocessingDrawing" xmlns:w10="urn:schemas-microsoft-com:office:word" xmlns:w="http://schemas.openxmlformats.org/wordprocessingml/2006/main" xmlns:w14="http://schemas.microsoft.com/office/word/2010/wordml" xmlns:w15="http://schemas.microsoft.com/office/word/2012/wordml" xmlns:w16cex="http://schemas.microsoft.com/office/word/2018/wordml/cex" xmlns:w16cid="http://schemas.microsoft.com/office/word/2016/wordml/cid" xmlns:w16="http://schemas.microsoft.com/office/word/2018/wordml" xmlns:w16sdtdh="http://schemas.microsoft.com/office/word/2020/wordml/sdtdatahash" xmlns:w16se="http://schemas.microsoft.com/office/word/2015/wordml/symex" xmlns:wpg="http://schemas.microsoft.com/office/word/2010/wordprocessingGroup" xmlns:wpi="http://schemas.microsoft.com/office/word/2010/wordprocessingInk" xmlns:wne="http://schemas.microsoft.com/office/word/2006/wordml" xmlns:wps="http://schemas.microsoft.com/office/word/2010/wordprocessingShape" mc:Ignorable="w14 w15 w16se w16cid w16 w16cex w16sdtdh wp14">
+<w:endnotes xmlns:wpc="http://schemas.microsoft.com/office/word/2010/wordprocessingCanvas" xmlns:cx="http://schemas.microsoft.com/office/drawing/2014/chartex" xmlns:cx1="http://schemas.microsoft.com/office/drawing/2015/9/8/chartex" xmlns:cx2="http://schemas.microsoft.com/office/drawing/2015/10/21/chartex" xmlns:cx3="http://schemas.microsoft.com/office/drawing/2016/5/9/chartex" xmlns:cx4="http://schemas.microsoft.com/office/drawing/2016/5/10/chartex" xmlns:cx5="http://schemas.microsoft.com/office/drawing/2016/5/11/chartex" xmlns:cx6="http://schemas.microsoft.com/office/drawing/2016/5/12/chartex" xmlns:cx7="http://schemas.microsoft.com/office/drawing/2016/5/13/chartex" xmlns:cx8="http://schemas.microsoft.com/office/drawing/2016/5/14/chartex" xmlns:mc="http://schemas.openxmlformats.org/markup-compatibility/2006" xmlns:aink="http://schemas.microsoft.com/office/drawing/2016/ink" xmlns:am3d="http://schemas.microsoft.com/office/drawing/2017/model3d" xmlns:o="urn:schemas-microsoft-com:office:office" xmlns:r="http://schemas.openxmlformats.org/officeDocument/2006/relationships" xmlns:m="http://schemas.openxmlformats.org/officeDocument/2006/math" xmlns:v="urn:schemas-microsoft-com:vml" xmlns:wp14="http://schemas.microsoft.com/office/word/2010/wordprocessingDrawing" xmlns:wp="http://schemas.openxmlformats.org/drawingml/2006/wordprocessingDrawing" xmlns:w10="urn:schemas-microsoft-com:office:word" xmlns:w="http://schemas.openxmlformats.org/wordprocessingml/2006/main" xmlns:w14="http://schemas.microsoft.com/office/word/2010/wordml" xmlns:w15="http://schemas.microsoft.com/office/word/2012/wordml" xmlns:w16cex="http://schemas.microsoft.com/office/word/2018/wordml/cex" xmlns:w16cid="http://schemas.microsoft.com/office/word/2016/wordml/cid" xmlns:w16="http://schemas.microsoft.com/office/word/2018/wordml" xmlns:w16se="http://schemas.microsoft.com/office/word/2015/wordml/symex" xmlns:wpg="http://schemas.microsoft.com/office/word/2010/wordprocessingGroup" xmlns:wpi="http://schemas.microsoft.com/office/word/2010/wordprocessingInk" xmlns:wne="http://schemas.microsoft.com/office/word/2006/wordml" xmlns:wps="http://schemas.microsoft.com/office/word/2010/wordprocessingShape" mc:Ignorable="w14 w15 w16se w16cid w16 w16cex wp14">
   <w:endnote w:type="separator" w:id="-1">
     <w:p>
       <w:r>
@@ -13303,7 +13271,7 @@
 </file>
 
 <file path=word/footer1.xml><?xml version="1.0" encoding="utf-8"?>
-<w:ftr xmlns:wpc="http://schemas.microsoft.com/office/word/2010/wordprocessingCanvas" xmlns:cx="http://schemas.microsoft.com/office/drawing/2014/chartex" xmlns:cx1="http://schemas.microsoft.com/office/drawing/2015/9/8/chartex" xmlns:cx2="http://schemas.microsoft.com/office/drawing/2015/10/21/chartex" xmlns:cx3="http://schemas.microsoft.com/office/drawing/2016/5/9/chartex" xmlns:cx4="http://schemas.microsoft.com/office/drawing/2016/5/10/chartex" xmlns:cx5="http://schemas.microsoft.com/office/drawing/2016/5/11/chartex" xmlns:cx6="http://schemas.microsoft.com/office/drawing/2016/5/12/chartex" xmlns:cx7="http://schemas.microsoft.com/office/drawing/2016/5/13/chartex" xmlns:cx8="http://schemas.microsoft.com/office/drawing/2016/5/14/chartex" xmlns:mc="http://schemas.openxmlformats.org/markup-compatibility/2006" xmlns:aink="http://schemas.microsoft.com/office/drawing/2016/ink" xmlns:am3d="http://schemas.microsoft.com/office/drawing/2017/model3d" xmlns:o="urn:schemas-microsoft-com:office:office" xmlns:r="http://schemas.openxmlformats.org/officeDocument/2006/relationships" xmlns:m="http://schemas.openxmlformats.org/officeDocument/2006/math" xmlns:v="urn:schemas-microsoft-com:vml" xmlns:wp14="http://schemas.microsoft.com/office/word/2010/wordprocessingDrawing" xmlns:wp="http://schemas.openxmlformats.org/drawingml/2006/wordprocessingDrawing" xmlns:w10="urn:schemas-microsoft-com:office:word" xmlns:w="http://schemas.openxmlformats.org/wordprocessingml/2006/main" xmlns:w14="http://schemas.microsoft.com/office/word/2010/wordml" xmlns:w15="http://schemas.microsoft.com/office/word/2012/wordml" xmlns:w16cex="http://schemas.microsoft.com/office/word/2018/wordml/cex" xmlns:w16cid="http://schemas.microsoft.com/office/word/2016/wordml/cid" xmlns:w16="http://schemas.microsoft.com/office/word/2018/wordml" xmlns:w16sdtdh="http://schemas.microsoft.com/office/word/2020/wordml/sdtdatahash" xmlns:w16se="http://schemas.microsoft.com/office/word/2015/wordml/symex" xmlns:wpg="http://schemas.microsoft.com/office/word/2010/wordprocessingGroup" xmlns:wpi="http://schemas.microsoft.com/office/word/2010/wordprocessingInk" xmlns:wne="http://schemas.microsoft.com/office/word/2006/wordml" xmlns:wps="http://schemas.microsoft.com/office/word/2010/wordprocessingShape" mc:Ignorable="w14 w15 w16se w16cid w16 w16cex w16sdtdh wp14">
+<w:ftr xmlns:wpc="http://schemas.microsoft.com/office/word/2010/wordprocessingCanvas" xmlns:cx="http://schemas.microsoft.com/office/drawing/2014/chartex" xmlns:cx1="http://schemas.microsoft.com/office/drawing/2015/9/8/chartex" xmlns:cx2="http://schemas.microsoft.com/office/drawing/2015/10/21/chartex" xmlns:cx3="http://schemas.microsoft.com/office/drawing/2016/5/9/chartex" xmlns:cx4="http://schemas.microsoft.com/office/drawing/2016/5/10/chartex" xmlns:cx5="http://schemas.microsoft.com/office/drawing/2016/5/11/chartex" xmlns:cx6="http://schemas.microsoft.com/office/drawing/2016/5/12/chartex" xmlns:cx7="http://schemas.microsoft.com/office/drawing/2016/5/13/chartex" xmlns:cx8="http://schemas.microsoft.com/office/drawing/2016/5/14/chartex" xmlns:mc="http://schemas.openxmlformats.org/markup-compatibility/2006" xmlns:aink="http://schemas.microsoft.com/office/drawing/2016/ink" xmlns:am3d="http://schemas.microsoft.com/office/drawing/2017/model3d" xmlns:o="urn:schemas-microsoft-com:office:office" xmlns:r="http://schemas.openxmlformats.org/officeDocument/2006/relationships" xmlns:m="http://schemas.openxmlformats.org/officeDocument/2006/math" xmlns:v="urn:schemas-microsoft-com:vml" xmlns:wp14="http://schemas.microsoft.com/office/word/2010/wordprocessingDrawing" xmlns:wp="http://schemas.openxmlformats.org/drawingml/2006/wordprocessingDrawing" xmlns:w10="urn:schemas-microsoft-com:office:word" xmlns:w="http://schemas.openxmlformats.org/wordprocessingml/2006/main" xmlns:w14="http://schemas.microsoft.com/office/word/2010/wordml" xmlns:w15="http://schemas.microsoft.com/office/word/2012/wordml" xmlns:w16cex="http://schemas.microsoft.com/office/word/2018/wordml/cex" xmlns:w16cid="http://schemas.microsoft.com/office/word/2016/wordml/cid" xmlns:w16="http://schemas.microsoft.com/office/word/2018/wordml" xmlns:w16se="http://schemas.microsoft.com/office/word/2015/wordml/symex" xmlns:wpg="http://schemas.microsoft.com/office/word/2010/wordprocessingGroup" xmlns:wpi="http://schemas.microsoft.com/office/word/2010/wordprocessingInk" xmlns:wne="http://schemas.microsoft.com/office/word/2006/wordml" xmlns:wps="http://schemas.microsoft.com/office/word/2010/wordprocessingShape" mc:Ignorable="w14 w15 w16se w16cid w16 w16cex wp14">
   <w:sdt>
     <w:sdtPr>
       <w:id w:val="-901598032"/>
@@ -13312,7 +13280,6 @@
         <w:docPartUnique/>
       </w:docPartObj>
     </w:sdtPr>
-    <w:sdtEndPr/>
     <w:sdtContent>
       <w:p>
         <w:pPr>
@@ -13341,7 +13308,7 @@
 </file>
 
 <file path=word/footnotes.xml><?xml version="1.0" encoding="utf-8"?>
-<w:footnotes xmlns:wpc="http://schemas.microsoft.com/office/word/2010/wordprocessingCanvas" xmlns:cx="http://schemas.microsoft.com/office/drawing/2014/chartex" xmlns:cx1="http://schemas.microsoft.com/office/drawing/2015/9/8/chartex" xmlns:cx2="http://schemas.microsoft.com/office/drawing/2015/10/21/chartex" xmlns:cx3="http://schemas.microsoft.com/office/drawing/2016/5/9/chartex" xmlns:cx4="http://schemas.microsoft.com/office/drawing/2016/5/10/chartex" xmlns:cx5="http://schemas.microsoft.com/office/drawing/2016/5/11/chartex" xmlns:cx6="http://schemas.microsoft.com/office/drawing/2016/5/12/chartex" xmlns:cx7="http://schemas.microsoft.com/office/drawing/2016/5/13/chartex" xmlns:cx8="http://schemas.microsoft.com/office/drawing/2016/5/14/chartex" xmlns:mc="http://schemas.openxmlformats.org/markup-compatibility/2006" xmlns:aink="http://schemas.microsoft.com/office/drawing/2016/ink" xmlns:am3d="http://schemas.microsoft.com/office/drawing/2017/model3d" xmlns:o="urn:schemas-microsoft-com:office:office" xmlns:r="http://schemas.openxmlformats.org/officeDocument/2006/relationships" xmlns:m="http://schemas.openxmlformats.org/officeDocument/2006/math" xmlns:v="urn:schemas-microsoft-com:vml" xmlns:wp14="http://schemas.microsoft.com/office/word/2010/wordprocessingDrawing" xmlns:wp="http://schemas.openxmlformats.org/drawingml/2006/wordprocessingDrawing" xmlns:w10="urn:schemas-microsoft-com:office:word" xmlns:w="http://schemas.openxmlformats.org/wordprocessingml/2006/main" xmlns:w14="http://schemas.microsoft.com/office/word/2010/wordml" xmlns:w15="http://schemas.microsoft.com/office/word/2012/wordml" xmlns:w16cex="http://schemas.microsoft.com/office/word/2018/wordml/cex" xmlns:w16cid="http://schemas.microsoft.com/office/word/2016/wordml/cid" xmlns:w16="http://schemas.microsoft.com/office/word/2018/wordml" xmlns:w16sdtdh="http://schemas.microsoft.com/office/word/2020/wordml/sdtdatahash" xmlns:w16se="http://schemas.microsoft.com/office/word/2015/wordml/symex" xmlns:wpg="http://schemas.microsoft.com/office/word/2010/wordprocessingGroup" xmlns:wpi="http://schemas.microsoft.com/office/word/2010/wordprocessingInk" xmlns:wne="http://schemas.microsoft.com/office/word/2006/wordml" xmlns:wps="http://schemas.microsoft.com/office/word/2010/wordprocessingShape" mc:Ignorable="w14 w15 w16se w16cid w16 w16cex w16sdtdh wp14">
+<w:footnotes xmlns:wpc="http://schemas.microsoft.com/office/word/2010/wordprocessingCanvas" xmlns:cx="http://schemas.microsoft.com/office/drawing/2014/chartex" xmlns:cx1="http://schemas.microsoft.com/office/drawing/2015/9/8/chartex" xmlns:cx2="http://schemas.microsoft.com/office/drawing/2015/10/21/chartex" xmlns:cx3="http://schemas.microsoft.com/office/drawing/2016/5/9/chartex" xmlns:cx4="http://schemas.microsoft.com/office/drawing/2016/5/10/chartex" xmlns:cx5="http://schemas.microsoft.com/office/drawing/2016/5/11/chartex" xmlns:cx6="http://schemas.microsoft.com/office/drawing/2016/5/12/chartex" xmlns:cx7="http://schemas.microsoft.com/office/drawing/2016/5/13/chartex" xmlns:cx8="http://schemas.microsoft.com/office/drawing/2016/5/14/chartex" xmlns:mc="http://schemas.openxmlformats.org/markup-compatibility/2006" xmlns:aink="http://schemas.microsoft.com/office/drawing/2016/ink" xmlns:am3d="http://schemas.microsoft.com/office/drawing/2017/model3d" xmlns:o="urn:schemas-microsoft-com:office:office" xmlns:r="http://schemas.openxmlformats.org/officeDocument/2006/relationships" xmlns:m="http://schemas.openxmlformats.org/officeDocument/2006/math" xmlns:v="urn:schemas-microsoft-com:vml" xmlns:wp14="http://schemas.microsoft.com/office/word/2010/wordprocessingDrawing" xmlns:wp="http://schemas.openxmlformats.org/drawingml/2006/wordprocessingDrawing" xmlns:w10="urn:schemas-microsoft-com:office:word" xmlns:w="http://schemas.openxmlformats.org/wordprocessingml/2006/main" xmlns:w14="http://schemas.microsoft.com/office/word/2010/wordml" xmlns:w15="http://schemas.microsoft.com/office/word/2012/wordml" xmlns:w16cex="http://schemas.microsoft.com/office/word/2018/wordml/cex" xmlns:w16cid="http://schemas.microsoft.com/office/word/2016/wordml/cid" xmlns:w16="http://schemas.microsoft.com/office/word/2018/wordml" xmlns:w16se="http://schemas.microsoft.com/office/word/2015/wordml/symex" xmlns:wpg="http://schemas.microsoft.com/office/word/2010/wordprocessingGroup" xmlns:wpi="http://schemas.microsoft.com/office/word/2010/wordprocessingInk" xmlns:wne="http://schemas.microsoft.com/office/word/2006/wordml" xmlns:wps="http://schemas.microsoft.com/office/word/2010/wordprocessingShape" mc:Ignorable="w14 w15 w16se w16cid w16 w16cex wp14">
   <w:footnote w:type="separator" w:id="-1">
     <w:p>
       <w:r>
@@ -13360,7 +13327,7 @@
 </file>
 
 <file path=word/numbering.xml><?xml version="1.0" encoding="utf-8"?>
-<w:numbering xmlns:wpc="http://schemas.microsoft.com/office/word/2010/wordprocessingCanvas" xmlns:cx="http://schemas.microsoft.com/office/drawing/2014/chartex" xmlns:cx1="http://schemas.microsoft.com/office/drawing/2015/9/8/chartex" xmlns:cx2="http://schemas.microsoft.com/office/drawing/2015/10/21/chartex" xmlns:cx3="http://schemas.microsoft.com/office/drawing/2016/5/9/chartex" xmlns:cx4="http://schemas.microsoft.com/office/drawing/2016/5/10/chartex" xmlns:cx5="http://schemas.microsoft.com/office/drawing/2016/5/11/chartex" xmlns:cx6="http://schemas.microsoft.com/office/drawing/2016/5/12/chartex" xmlns:cx7="http://schemas.microsoft.com/office/drawing/2016/5/13/chartex" xmlns:cx8="http://schemas.microsoft.com/office/drawing/2016/5/14/chartex" xmlns:mc="http://schemas.openxmlformats.org/markup-compatibility/2006" xmlns:aink="http://schemas.microsoft.com/office/drawing/2016/ink" xmlns:am3d="http://schemas.microsoft.com/office/drawing/2017/model3d" xmlns:o="urn:schemas-microsoft-com:office:office" xmlns:r="http://schemas.openxmlformats.org/officeDocument/2006/relationships" xmlns:m="http://schemas.openxmlformats.org/officeDocument/2006/math" xmlns:v="urn:schemas-microsoft-com:vml" xmlns:wp14="http://schemas.microsoft.com/office/word/2010/wordprocessingDrawing" xmlns:wp="http://schemas.openxmlformats.org/drawingml/2006/wordprocessingDrawing" xmlns:w10="urn:schemas-microsoft-com:office:word" xmlns:w="http://schemas.openxmlformats.org/wordprocessingml/2006/main" xmlns:w14="http://schemas.microsoft.com/office/word/2010/wordml" xmlns:w15="http://schemas.microsoft.com/office/word/2012/wordml" xmlns:w16cex="http://schemas.microsoft.com/office/word/2018/wordml/cex" xmlns:w16cid="http://schemas.microsoft.com/office/word/2016/wordml/cid" xmlns:w16="http://schemas.microsoft.com/office/word/2018/wordml" xmlns:w16sdtdh="http://schemas.microsoft.com/office/word/2020/wordml/sdtdatahash" xmlns:w16se="http://schemas.microsoft.com/office/word/2015/wordml/symex" xmlns:wpg="http://schemas.microsoft.com/office/word/2010/wordprocessingGroup" xmlns:wpi="http://schemas.microsoft.com/office/word/2010/wordprocessingInk" xmlns:wne="http://schemas.microsoft.com/office/word/2006/wordml" xmlns:wps="http://schemas.microsoft.com/office/word/2010/wordprocessingShape" mc:Ignorable="w14 w15 w16se w16cid w16 w16cex w16sdtdh wp14">
+<w:numbering xmlns:wpc="http://schemas.microsoft.com/office/word/2010/wordprocessingCanvas" xmlns:cx="http://schemas.microsoft.com/office/drawing/2014/chartex" xmlns:cx1="http://schemas.microsoft.com/office/drawing/2015/9/8/chartex" xmlns:cx2="http://schemas.microsoft.com/office/drawing/2015/10/21/chartex" xmlns:cx3="http://schemas.microsoft.com/office/drawing/2016/5/9/chartex" xmlns:cx4="http://schemas.microsoft.com/office/drawing/2016/5/10/chartex" xmlns:cx5="http://schemas.microsoft.com/office/drawing/2016/5/11/chartex" xmlns:cx6="http://schemas.microsoft.com/office/drawing/2016/5/12/chartex" xmlns:cx7="http://schemas.microsoft.com/office/drawing/2016/5/13/chartex" xmlns:cx8="http://schemas.microsoft.com/office/drawing/2016/5/14/chartex" xmlns:mc="http://schemas.openxmlformats.org/markup-compatibility/2006" xmlns:aink="http://schemas.microsoft.com/office/drawing/2016/ink" xmlns:am3d="http://schemas.microsoft.com/office/drawing/2017/model3d" xmlns:o="urn:schemas-microsoft-com:office:office" xmlns:r="http://schemas.openxmlformats.org/officeDocument/2006/relationships" xmlns:m="http://schemas.openxmlformats.org/officeDocument/2006/math" xmlns:v="urn:schemas-microsoft-com:vml" xmlns:wp14="http://schemas.microsoft.com/office/word/2010/wordprocessingDrawing" xmlns:wp="http://schemas.openxmlformats.org/drawingml/2006/wordprocessingDrawing" xmlns:w10="urn:schemas-microsoft-com:office:word" xmlns:w="http://schemas.openxmlformats.org/wordprocessingml/2006/main" xmlns:w14="http://schemas.microsoft.com/office/word/2010/wordml" xmlns:w15="http://schemas.microsoft.com/office/word/2012/wordml" xmlns:w16cex="http://schemas.microsoft.com/office/word/2018/wordml/cex" xmlns:w16cid="http://schemas.microsoft.com/office/word/2016/wordml/cid" xmlns:w16="http://schemas.microsoft.com/office/word/2018/wordml" xmlns:w16se="http://schemas.microsoft.com/office/word/2015/wordml/symex" xmlns:wpg="http://schemas.microsoft.com/office/word/2010/wordprocessingGroup" xmlns:wpi="http://schemas.microsoft.com/office/word/2010/wordprocessingInk" xmlns:wne="http://schemas.microsoft.com/office/word/2006/wordml" xmlns:wps="http://schemas.microsoft.com/office/word/2010/wordprocessingShape" mc:Ignorable="w14 w15 w16se w16cid w16 w16cex wp14">
   <w:abstractNum w:abstractNumId="0" w15:restartNumberingAfterBreak="0">
     <w:nsid w:val="02983C65"/>
     <w:multiLevelType w:val="hybridMultilevel"/>
@@ -17779,7 +17746,7 @@
 </file>
 
 <file path=word/styles.xml><?xml version="1.0" encoding="utf-8"?>
-<w:styles xmlns:mc="http://schemas.openxmlformats.org/markup-compatibility/2006" xmlns:r="http://schemas.openxmlformats.org/officeDocument/2006/relationships" xmlns:w="http://schemas.openxmlformats.org/wordprocessingml/2006/main" xmlns:w14="http://schemas.microsoft.com/office/word/2010/wordml" xmlns:w15="http://schemas.microsoft.com/office/word/2012/wordml" xmlns:w16cex="http://schemas.microsoft.com/office/word/2018/wordml/cex" xmlns:w16cid="http://schemas.microsoft.com/office/word/2016/wordml/cid" xmlns:w16="http://schemas.microsoft.com/office/word/2018/wordml" xmlns:w16sdtdh="http://schemas.microsoft.com/office/word/2020/wordml/sdtdatahash" xmlns:w16se="http://schemas.microsoft.com/office/word/2015/wordml/symex" mc:Ignorable="w14 w15 w16se w16cid w16 w16cex w16sdtdh">
+<w:styles xmlns:mc="http://schemas.openxmlformats.org/markup-compatibility/2006" xmlns:r="http://schemas.openxmlformats.org/officeDocument/2006/relationships" xmlns:w="http://schemas.openxmlformats.org/wordprocessingml/2006/main" xmlns:w14="http://schemas.microsoft.com/office/word/2010/wordml" xmlns:w15="http://schemas.microsoft.com/office/word/2012/wordml" xmlns:w16cex="http://schemas.microsoft.com/office/word/2018/wordml/cex" xmlns:w16cid="http://schemas.microsoft.com/office/word/2016/wordml/cid" xmlns:w16="http://schemas.microsoft.com/office/word/2018/wordml" xmlns:w16se="http://schemas.microsoft.com/office/word/2015/wordml/symex" mc:Ignorable="w14 w15 w16se w16cid w16 w16cex">
   <w:docDefaults>
     <w:rPrDefault>
       <w:rPr>
@@ -18244,6 +18211,7 @@
   <w:style w:type="character" w:default="1" w:styleId="a7">
     <w:name w:val="Default Paragraph Font"/>
     <w:uiPriority w:val="1"/>
+    <w:semiHidden/>
     <w:unhideWhenUsed/>
   </w:style>
   <w:style w:type="table" w:default="1" w:styleId="a8">
@@ -19197,7 +19165,7 @@
 </file>
 
 <file path=customXml/itemProps1.xml><?xml version="1.0" encoding="utf-8"?>
-<ds:datastoreItem xmlns:ds="http://schemas.openxmlformats.org/officeDocument/2006/customXml" ds:itemID="{71A93B8C-5ECA-49A6-A0D6-8030C96A6753}">
+<ds:datastoreItem xmlns:ds="http://schemas.openxmlformats.org/officeDocument/2006/customXml" ds:itemID="{996EB809-7538-403A-8761-1D886DA4F903}">
   <ds:schemaRefs>
     <ds:schemaRef ds:uri="http://schemas.openxmlformats.org/officeDocument/2006/bibliography"/>
   </ds:schemaRefs>

</xml_diff>